<commit_message>
Revert "Revert "second para""
This reverts commit 614ddbb777c6cc43f42d1a5c5f45d6097b242fd7.
</commit_message>
<xml_diff>
--- a/file1.docx
+++ b/file1.docx
@@ -43,6 +43,496 @@
           <w:szCs w:val="27"/>
         </w:rPr>
         <w:t>JavaScript</w:t>
+      </w:r>
+    </w:p>
+    <w:p>
+      <w:pPr>
+        <w:pStyle w:val="NormalWeb"/>
+        <w:shd w:val="clear" w:color="auto" w:fill="FFFFFF"/>
+        <w:spacing w:before="0" w:beforeAutospacing="0" w:after="150" w:afterAutospacing="0"/>
+        <w:rPr>
+          <w:rFonts w:ascii="Lato" w:hAnsi="Lato"/>
+          <w:color w:val="333333"/>
+          <w:sz w:val="21"/>
+          <w:szCs w:val="21"/>
+        </w:rPr>
+      </w:pPr>
+      <w:hyperlink r:id="rId4" w:history="1">
+        <w:proofErr w:type="spellStart"/>
+        <w:r>
+          <w:rPr>
+            <w:rStyle w:val="Hyperlink"/>
+            <w:rFonts w:ascii="Lato" w:hAnsi="Lato"/>
+            <w:color w:val="1FA0AE"/>
+            <w:sz w:val="21"/>
+            <w:szCs w:val="21"/>
+          </w:rPr>
+          <w:t>AdvancED</w:t>
+        </w:r>
+        <w:proofErr w:type="spellEnd"/>
+        <w:r>
+          <w:rPr>
+            <w:rStyle w:val="Hyperlink"/>
+            <w:rFonts w:ascii="Lato" w:hAnsi="Lato"/>
+            <w:color w:val="1FA0AE"/>
+            <w:sz w:val="21"/>
+            <w:szCs w:val="21"/>
+          </w:rPr>
+          <w:t xml:space="preserve"> DOM Scripting: Dynamic Web Design Techniques</w:t>
+        </w:r>
+      </w:hyperlink>
+      <w:r>
+        <w:rPr>
+          <w:rFonts w:ascii="Lato" w:hAnsi="Lato"/>
+          <w:color w:val="333333"/>
+          <w:sz w:val="21"/>
+          <w:szCs w:val="21"/>
+        </w:rPr>
+        <w:pict>
+          <v:shapetype id="_x0000_t75" coordsize="21600,21600" o:spt="75" o:preferrelative="t" path="m@4@5l@4@11@9@11@9@5xe" filled="f" stroked="f">
+            <v:stroke joinstyle="miter"/>
+            <v:formulas>
+              <v:f eqn="if lineDrawn pixelLineWidth 0"/>
+              <v:f eqn="sum @0 1 0"/>
+              <v:f eqn="sum 0 0 @1"/>
+              <v:f eqn="prod @2 1 2"/>
+              <v:f eqn="prod @3 21600 pixelWidth"/>
+              <v:f eqn="prod @3 21600 pixelHeight"/>
+              <v:f eqn="sum @0 0 1"/>
+              <v:f eqn="prod @6 1 2"/>
+              <v:f eqn="prod @7 21600 pixelWidth"/>
+              <v:f eqn="sum @8 21600 0"/>
+              <v:f eqn="prod @7 21600 pixelHeight"/>
+              <v:f eqn="sum @10 21600 0"/>
+            </v:formulas>
+            <v:path o:extrusionok="f" gradientshapeok="t" o:connecttype="rect"/>
+            <o:lock v:ext="edit" aspectratio="t"/>
+          </v:shapetype>
+          <v:shape id="_x0000_i1025" type="#_x0000_t75" alt="" style="width:.85pt;height:.85pt"/>
+        </w:pict>
+      </w:r>
+    </w:p>
+    <w:p>
+      <w:pPr>
+        <w:pStyle w:val="NormalWeb"/>
+        <w:shd w:val="clear" w:color="auto" w:fill="FFFFFF"/>
+        <w:spacing w:before="0" w:beforeAutospacing="0" w:after="150" w:afterAutospacing="0"/>
+        <w:rPr>
+          <w:rFonts w:ascii="Lato" w:hAnsi="Lato"/>
+          <w:color w:val="333333"/>
+          <w:sz w:val="21"/>
+          <w:szCs w:val="21"/>
+        </w:rPr>
+      </w:pPr>
+      <w:hyperlink r:id="rId5" w:history="1">
+        <w:proofErr w:type="gramStart"/>
+        <w:r>
+          <w:rPr>
+            <w:rStyle w:val="Hyperlink"/>
+            <w:rFonts w:ascii="Lato" w:hAnsi="Lato"/>
+            <w:color w:val="1FA0AE"/>
+            <w:sz w:val="21"/>
+            <w:szCs w:val="21"/>
+          </w:rPr>
+          <w:t>Beginning JavaScript with DOM Scripting and Ajax: From Novice to Professional</w:t>
+        </w:r>
+      </w:hyperlink>
+      <w:r>
+        <w:rPr>
+          <w:rFonts w:ascii="Lato" w:hAnsi="Lato"/>
+          <w:color w:val="333333"/>
+          <w:sz w:val="21"/>
+          <w:szCs w:val="21"/>
+        </w:rPr>
+        <w:pict>
+          <v:shape id="_x0000_i1026" type="#_x0000_t75" alt="" style="width:.85pt;height:.85pt"/>
+        </w:pict>
+      </w:r>
+      <w:r>
+        <w:rPr>
+          <w:rFonts w:ascii="Lato" w:hAnsi="Lato"/>
+          <w:color w:val="333333"/>
+          <w:sz w:val="21"/>
+          <w:szCs w:val="21"/>
+        </w:rPr>
+        <w:t xml:space="preserve"> – The book by Christian </w:t>
+      </w:r>
+      <w:proofErr w:type="spellStart"/>
+      <w:r>
+        <w:rPr>
+          <w:rFonts w:ascii="Lato" w:hAnsi="Lato"/>
+          <w:color w:val="333333"/>
+          <w:sz w:val="21"/>
+          <w:szCs w:val="21"/>
+        </w:rPr>
+        <w:t>Heilmann</w:t>
+      </w:r>
+      <w:proofErr w:type="spellEnd"/>
+      <w:r>
+        <w:rPr>
+          <w:rFonts w:ascii="Lato" w:hAnsi="Lato"/>
+          <w:color w:val="333333"/>
+          <w:sz w:val="21"/>
+          <w:szCs w:val="21"/>
+        </w:rPr>
+        <w:t xml:space="preserve"> that really got me past the initial hump of plain ‘ole JavaScript.</w:t>
+      </w:r>
+      <w:proofErr w:type="gramEnd"/>
+      <w:r>
+        <w:rPr>
+          <w:rFonts w:ascii="Lato" w:hAnsi="Lato"/>
+          <w:color w:val="333333"/>
+          <w:sz w:val="21"/>
+          <w:szCs w:val="21"/>
+        </w:rPr>
+        <w:t xml:space="preserve"> His writing style is awesome.</w:t>
+      </w:r>
+    </w:p>
+    <w:p>
+      <w:pPr>
+        <w:pStyle w:val="NormalWeb"/>
+        <w:shd w:val="clear" w:color="auto" w:fill="FFFFFF"/>
+        <w:spacing w:before="0" w:beforeAutospacing="0" w:after="150" w:afterAutospacing="0"/>
+        <w:rPr>
+          <w:rFonts w:ascii="Lato" w:hAnsi="Lato"/>
+          <w:color w:val="333333"/>
+          <w:sz w:val="21"/>
+          <w:szCs w:val="21"/>
+        </w:rPr>
+      </w:pPr>
+      <w:hyperlink r:id="rId6" w:history="1">
+        <w:r>
+          <w:rPr>
+            <w:rStyle w:val="Hyperlink"/>
+            <w:rFonts w:ascii="Lato" w:hAnsi="Lato"/>
+            <w:color w:val="1FA0AE"/>
+            <w:sz w:val="21"/>
+            <w:szCs w:val="21"/>
+          </w:rPr>
+          <w:t>Object-Oriented JavaScript: Create scalable, reusable high-quality JavaScript applications and libraries</w:t>
+        </w:r>
+      </w:hyperlink>
+      <w:r>
+        <w:rPr>
+          <w:rFonts w:ascii="Lato" w:hAnsi="Lato"/>
+          <w:color w:val="333333"/>
+          <w:sz w:val="21"/>
+          <w:szCs w:val="21"/>
+        </w:rPr>
+        <w:pict>
+          <v:shape id="_x0000_i1027" type="#_x0000_t75" alt="" style="width:.85pt;height:.85pt"/>
+        </w:pict>
+      </w:r>
+      <w:r>
+        <w:rPr>
+          <w:rFonts w:ascii="Lato" w:hAnsi="Lato"/>
+          <w:color w:val="333333"/>
+          <w:sz w:val="21"/>
+          <w:szCs w:val="21"/>
+        </w:rPr>
+        <w:t xml:space="preserve"> – JUST BUY THIS BOOK! </w:t>
+      </w:r>
+      <w:proofErr w:type="spellStart"/>
+      <w:r>
+        <w:rPr>
+          <w:rFonts w:ascii="Lato" w:hAnsi="Lato"/>
+          <w:color w:val="333333"/>
+          <w:sz w:val="21"/>
+          <w:szCs w:val="21"/>
+        </w:rPr>
+        <w:t>Stoyan</w:t>
+      </w:r>
+      <w:proofErr w:type="spellEnd"/>
+      <w:r>
+        <w:rPr>
+          <w:rFonts w:ascii="Lato" w:hAnsi="Lato"/>
+          <w:color w:val="333333"/>
+          <w:sz w:val="21"/>
+          <w:szCs w:val="21"/>
+        </w:rPr>
+        <w:t xml:space="preserve"> did a great job of outlining OOJS principles and it’s been incredibly valuable.</w:t>
+      </w:r>
+    </w:p>
+    <w:p>
+      <w:pPr>
+        <w:pStyle w:val="NormalWeb"/>
+        <w:shd w:val="clear" w:color="auto" w:fill="FFFFFF"/>
+        <w:spacing w:before="0" w:beforeAutospacing="0" w:after="150" w:afterAutospacing="0"/>
+        <w:rPr>
+          <w:rFonts w:ascii="Lato" w:hAnsi="Lato"/>
+          <w:color w:val="333333"/>
+          <w:sz w:val="21"/>
+          <w:szCs w:val="21"/>
+        </w:rPr>
+      </w:pPr>
+      <w:hyperlink r:id="rId7" w:history="1">
+        <w:r>
+          <w:rPr>
+            <w:rStyle w:val="Hyperlink"/>
+            <w:rFonts w:ascii="Lato" w:hAnsi="Lato"/>
+            <w:color w:val="1FA0AE"/>
+            <w:sz w:val="21"/>
+            <w:szCs w:val="21"/>
+          </w:rPr>
+          <w:t>JavaScript: The Good Parts</w:t>
+        </w:r>
+      </w:hyperlink>
+      <w:r>
+        <w:rPr>
+          <w:rFonts w:ascii="Lato" w:hAnsi="Lato"/>
+          <w:color w:val="333333"/>
+          <w:sz w:val="21"/>
+          <w:szCs w:val="21"/>
+        </w:rPr>
+        <w:pict>
+          <v:shape id="_x0000_i1028" type="#_x0000_t75" alt="" style="width:.85pt;height:.85pt"/>
+        </w:pict>
+      </w:r>
+      <w:r>
+        <w:rPr>
+          <w:rFonts w:ascii="Lato" w:hAnsi="Lato"/>
+          <w:color w:val="333333"/>
+          <w:sz w:val="21"/>
+          <w:szCs w:val="21"/>
+        </w:rPr>
+        <w:t xml:space="preserve"> – It’s certainly a good book and I would recommend reading it after one of the more intro books like JS for Web Developer by Nicholas </w:t>
+      </w:r>
+      <w:proofErr w:type="spellStart"/>
+      <w:r>
+        <w:rPr>
+          <w:rFonts w:ascii="Lato" w:hAnsi="Lato"/>
+          <w:color w:val="333333"/>
+          <w:sz w:val="21"/>
+          <w:szCs w:val="21"/>
+        </w:rPr>
+        <w:t>Zakas</w:t>
+      </w:r>
+      <w:proofErr w:type="spellEnd"/>
+      <w:r>
+        <w:rPr>
+          <w:rFonts w:ascii="Lato" w:hAnsi="Lato"/>
+          <w:color w:val="333333"/>
+          <w:sz w:val="21"/>
+          <w:szCs w:val="21"/>
+        </w:rPr>
+        <w:t>.</w:t>
+      </w:r>
+    </w:p>
+    <w:p>
+      <w:pPr>
+        <w:pStyle w:val="NormalWeb"/>
+        <w:shd w:val="clear" w:color="auto" w:fill="FFFFFF"/>
+        <w:spacing w:before="0" w:beforeAutospacing="0" w:after="150" w:afterAutospacing="0"/>
+        <w:rPr>
+          <w:rFonts w:ascii="Lato" w:hAnsi="Lato"/>
+          <w:color w:val="333333"/>
+          <w:sz w:val="21"/>
+          <w:szCs w:val="21"/>
+        </w:rPr>
+      </w:pPr>
+      <w:hyperlink r:id="rId8" w:history="1">
+        <w:r>
+          <w:rPr>
+            <w:rStyle w:val="Hyperlink"/>
+            <w:rFonts w:ascii="Lato" w:hAnsi="Lato"/>
+            <w:color w:val="1FA0AE"/>
+            <w:sz w:val="21"/>
+            <w:szCs w:val="21"/>
+          </w:rPr>
+          <w:t xml:space="preserve">Learning </w:t>
+        </w:r>
+        <w:proofErr w:type="spellStart"/>
+        <w:r>
+          <w:rPr>
+            <w:rStyle w:val="Hyperlink"/>
+            <w:rFonts w:ascii="Lato" w:hAnsi="Lato"/>
+            <w:color w:val="1FA0AE"/>
+            <w:sz w:val="21"/>
+            <w:szCs w:val="21"/>
+          </w:rPr>
+          <w:t>jQuery</w:t>
+        </w:r>
+        <w:proofErr w:type="spellEnd"/>
+        <w:r>
+          <w:rPr>
+            <w:rStyle w:val="Hyperlink"/>
+            <w:rFonts w:ascii="Lato" w:hAnsi="Lato"/>
+            <w:color w:val="1FA0AE"/>
+            <w:sz w:val="21"/>
+            <w:szCs w:val="21"/>
+          </w:rPr>
+          <w:t xml:space="preserve"> 1.3</w:t>
+        </w:r>
+      </w:hyperlink>
+      <w:r>
+        <w:rPr>
+          <w:rFonts w:ascii="Lato" w:hAnsi="Lato"/>
+          <w:color w:val="333333"/>
+          <w:sz w:val="21"/>
+          <w:szCs w:val="21"/>
+        </w:rPr>
+        <w:pict>
+          <v:shape id="_x0000_i1029" type="#_x0000_t75" alt="" style="width:.85pt;height:.85pt"/>
+        </w:pict>
+      </w:r>
+      <w:r>
+        <w:rPr>
+          <w:rFonts w:ascii="Lato" w:hAnsi="Lato"/>
+          <w:color w:val="333333"/>
+          <w:sz w:val="21"/>
+          <w:szCs w:val="21"/>
+        </w:rPr>
+        <w:t xml:space="preserve"> – While covering </w:t>
+      </w:r>
+      <w:proofErr w:type="spellStart"/>
+      <w:r>
+        <w:rPr>
+          <w:rFonts w:ascii="Lato" w:hAnsi="Lato"/>
+          <w:color w:val="333333"/>
+          <w:sz w:val="21"/>
+          <w:szCs w:val="21"/>
+        </w:rPr>
+        <w:t>jQuery</w:t>
+      </w:r>
+      <w:proofErr w:type="spellEnd"/>
+      <w:r>
+        <w:rPr>
+          <w:rFonts w:ascii="Lato" w:hAnsi="Lato"/>
+          <w:color w:val="333333"/>
+          <w:sz w:val="21"/>
+          <w:szCs w:val="21"/>
+        </w:rPr>
+        <w:t xml:space="preserve"> v1.3, the techniques discussed are still useful and I still recommend the book highly.</w:t>
+      </w:r>
+    </w:p>
+    <w:p>
+      <w:pPr>
+        <w:pStyle w:val="NormalWeb"/>
+        <w:shd w:val="clear" w:color="auto" w:fill="FFFFFF"/>
+        <w:spacing w:before="0" w:beforeAutospacing="0" w:after="150" w:afterAutospacing="0"/>
+        <w:rPr>
+          <w:rFonts w:ascii="Lato" w:hAnsi="Lato"/>
+          <w:color w:val="333333"/>
+          <w:sz w:val="21"/>
+          <w:szCs w:val="21"/>
+        </w:rPr>
+      </w:pPr>
+      <w:hyperlink r:id="rId9" w:history="1">
+        <w:r>
+          <w:rPr>
+            <w:rStyle w:val="Hyperlink"/>
+            <w:rFonts w:ascii="Lato" w:hAnsi="Lato"/>
+            <w:color w:val="1FA0AE"/>
+            <w:sz w:val="21"/>
+            <w:szCs w:val="21"/>
+          </w:rPr>
+          <w:t>Pro JavaScript Techniques</w:t>
+        </w:r>
+      </w:hyperlink>
+      <w:r>
+        <w:rPr>
+          <w:rFonts w:ascii="Lato" w:hAnsi="Lato"/>
+          <w:color w:val="333333"/>
+          <w:sz w:val="21"/>
+          <w:szCs w:val="21"/>
+        </w:rPr>
+        <w:pict>
+          <v:shape id="_x0000_i1030" type="#_x0000_t75" alt="" style="width:.85pt;height:.85pt"/>
+        </w:pict>
+      </w:r>
+      <w:r>
+        <w:rPr>
+          <w:rFonts w:ascii="Lato" w:hAnsi="Lato"/>
+          <w:color w:val="333333"/>
+          <w:sz w:val="21"/>
+          <w:szCs w:val="21"/>
+        </w:rPr>
+        <w:t xml:space="preserve"> – John </w:t>
+      </w:r>
+      <w:proofErr w:type="spellStart"/>
+      <w:r>
+        <w:rPr>
+          <w:rFonts w:ascii="Lato" w:hAnsi="Lato"/>
+          <w:color w:val="333333"/>
+          <w:sz w:val="21"/>
+          <w:szCs w:val="21"/>
+        </w:rPr>
+        <w:t>Resig’s</w:t>
+      </w:r>
+      <w:proofErr w:type="spellEnd"/>
+      <w:r>
+        <w:rPr>
+          <w:rFonts w:ascii="Lato" w:hAnsi="Lato"/>
+          <w:color w:val="333333"/>
+          <w:sz w:val="21"/>
+          <w:szCs w:val="21"/>
+        </w:rPr>
+        <w:t xml:space="preserve"> famous book on advanced JS techniques.</w:t>
+      </w:r>
+    </w:p>
+    <w:p>
+      <w:pPr>
+        <w:pStyle w:val="NormalWeb"/>
+        <w:shd w:val="clear" w:color="auto" w:fill="FFFFFF"/>
+        <w:spacing w:before="0" w:beforeAutospacing="0" w:after="150" w:afterAutospacing="0"/>
+        <w:rPr>
+          <w:rFonts w:ascii="Lato" w:hAnsi="Lato"/>
+          <w:color w:val="333333"/>
+          <w:sz w:val="21"/>
+          <w:szCs w:val="21"/>
+        </w:rPr>
+      </w:pPr>
+      <w:hyperlink r:id="rId10" w:history="1">
+        <w:r>
+          <w:rPr>
+            <w:rStyle w:val="Hyperlink"/>
+            <w:rFonts w:ascii="Lato" w:hAnsi="Lato"/>
+            <w:color w:val="1FA0AE"/>
+            <w:sz w:val="21"/>
+            <w:szCs w:val="21"/>
+          </w:rPr>
+          <w:t>Secrets of the JavaScript Ninja</w:t>
+        </w:r>
+      </w:hyperlink>
+      <w:r>
+        <w:rPr>
+          <w:rFonts w:ascii="Lato" w:hAnsi="Lato"/>
+          <w:color w:val="333333"/>
+          <w:sz w:val="21"/>
+          <w:szCs w:val="21"/>
+        </w:rPr>
+        <w:pict>
+          <v:shape id="_x0000_i1031" type="#_x0000_t75" alt="" style="width:.85pt;height:.85pt"/>
+        </w:pict>
+      </w:r>
+      <w:r>
+        <w:rPr>
+          <w:rFonts w:ascii="Lato" w:hAnsi="Lato"/>
+          <w:color w:val="333333"/>
+          <w:sz w:val="21"/>
+          <w:szCs w:val="21"/>
+        </w:rPr>
+        <w:t xml:space="preserve"> – Still not out but considering that John </w:t>
+      </w:r>
+      <w:proofErr w:type="spellStart"/>
+      <w:r>
+        <w:rPr>
+          <w:rFonts w:ascii="Lato" w:hAnsi="Lato"/>
+          <w:color w:val="333333"/>
+          <w:sz w:val="21"/>
+          <w:szCs w:val="21"/>
+        </w:rPr>
+        <w:t>Resig</w:t>
+      </w:r>
+      <w:proofErr w:type="spellEnd"/>
+      <w:r>
+        <w:rPr>
+          <w:rFonts w:ascii="Lato" w:hAnsi="Lato"/>
+          <w:color w:val="333333"/>
+          <w:sz w:val="21"/>
+          <w:szCs w:val="21"/>
+        </w:rPr>
+        <w:t xml:space="preserve"> is that author, it’s sure to be great.</w:t>
       </w:r>
     </w:p>
     <w:p/>
@@ -292,6 +782,18 @@
       <w:rFonts w:ascii="Times New Roman" w:eastAsia="Times New Roman" w:hAnsi="Times New Roman" w:cs="Times New Roman"/>
       <w:sz w:val="24"/>
       <w:szCs w:val="24"/>
+    </w:rPr>
+  </w:style>
+  <w:style w:type="character" w:styleId="Hyperlink">
+    <w:name w:val="Hyperlink"/>
+    <w:basedOn w:val="DefaultParagraphFont"/>
+    <w:uiPriority w:val="99"/>
+    <w:semiHidden/>
+    <w:unhideWhenUsed/>
+    <w:rsid w:val="00F40C5A"/>
+    <w:rPr>
+      <w:color w:val="0000FF"/>
+      <w:u w:val="single"/>
     </w:rPr>
   </w:style>
 </w:styles>

</xml_diff>